<commit_message>
update sep 20 2021
</commit_message>
<xml_diff>
--- a/Parallel_and_Distributed_Algorithms-ICS440_01-Fall2021/Shared_ICS440_2021-08/MessageLog.docx
+++ b/Parallel_and_Distributed_Algorithms-ICS440_01-Fall2021/Shared_ICS440_2021-08/MessageLog.docx
@@ -55,6 +55,244 @@
           <w:b w:val="1"/>
           <w:rtl w:val="0"/>
         </w:rPr>
+        <w:t xml:space="preserve">2021-09-13 22:27</w:t>
+      </w:r>
+    </w:p>
+    <w:p>
+      <w:pPr>
+        <w:spacing w:line="240" w:lineRule="auto"/>
+        <w:rPr/>
+      </w:pPr>
+      <w:r>
+        <w:rPr>
+          <w:rtl w:val="0"/>
+        </w:rPr>
+        <w:t xml:space="preserve">Solution for HW02 is up under </w:t>
+      </w:r>
+      <w:r>
+        <w:rPr>
+          <w:b w:val="1"/>
+          <w:rtl w:val="0"/>
+        </w:rPr>
+        <w:t xml:space="preserve">s02</w:t>
+      </w:r>
+      <w:r>
+        <w:rPr>
+          <w:rtl w:val="0"/>
+        </w:rPr>
+        <w:t xml:space="preserve">. In-class examples are up under s03. Slides for next time are up under s04.</w:t>
+      </w:r>
+    </w:p>
+    <w:p>
+      <w:pPr>
+        <w:spacing w:line="240" w:lineRule="auto"/>
+        <w:rPr/>
+      </w:pPr>
+      <w:r>
+        <w:rPr>
+          <w:rtl w:val="0"/>
+        </w:rPr>
+      </w:r>
+    </w:p>
+    <w:p>
+      <w:pPr>
+        <w:spacing w:line="240" w:lineRule="auto"/>
+        <w:rPr/>
+      </w:pPr>
+      <w:r>
+        <w:rPr>
+          <w:rtl w:val="0"/>
+        </w:rPr>
+        <w:t xml:space="preserve">HW03 is up under s03. See </w:t>
+      </w:r>
+      <w:r>
+        <w:rPr>
+          <w:rFonts w:ascii="Consolas" w:cs="Consolas" w:eastAsia="Consolas" w:hAnsi="Consolas"/>
+          <w:rtl w:val="0"/>
+        </w:rPr>
+        <w:t xml:space="preserve">src/Instructions.txt</w:t>
+      </w:r>
+      <w:r>
+        <w:rPr>
+          <w:rtl w:val="0"/>
+        </w:rPr>
+        <w:t xml:space="preserve"> for more. Due by 6p Sep 20.</w:t>
+      </w:r>
+    </w:p>
+    <w:p>
+      <w:pPr>
+        <w:spacing w:line="240" w:lineRule="auto"/>
+        <w:rPr/>
+      </w:pPr>
+      <w:r>
+        <w:rPr>
+          <w:rtl w:val="0"/>
+        </w:rPr>
+      </w:r>
+    </w:p>
+    <w:p>
+      <w:pPr>
+        <w:spacing w:line="240" w:lineRule="auto"/>
+        <w:rPr/>
+      </w:pPr>
+      <w:r>
+        <w:rPr>
+          <w:rtl w:val="0"/>
+        </w:rPr>
+        <w:t xml:space="preserve">Recording for Sep 13 - </w:t>
+      </w:r>
+      <w:hyperlink r:id="rId6">
+        <w:r>
+          <w:rPr>
+            <w:color w:val="1155cc"/>
+            <w:u w:val="single"/>
+            <w:rtl w:val="0"/>
+          </w:rPr>
+          <w:t xml:space="preserve">https://minnstate.zoom.us/rec/share/p5p9AtWw7qX4fv7CCyt52zLmhzTCP19H9wRsaw1HwJzHygOLSga6YGsQXMp04HQH.7cnqKTfwNmY6YZ69?startTime=1631574041000</w:t>
+        </w:r>
+      </w:hyperlink>
+      <w:r>
+        <w:rPr>
+          <w:rtl w:val="0"/>
+        </w:rPr>
+      </w:r>
+    </w:p>
+    <w:p>
+      <w:pPr>
+        <w:spacing w:line="240" w:lineRule="auto"/>
+        <w:rPr/>
+      </w:pPr>
+      <w:r>
+        <w:rPr>
+          <w:rtl w:val="0"/>
+        </w:rPr>
+      </w:r>
+    </w:p>
+    <w:p>
+      <w:pPr>
+        <w:spacing w:line="240" w:lineRule="auto"/>
+        <w:rPr>
+          <w:b w:val="1"/>
+        </w:rPr>
+      </w:pPr>
+      <w:r>
+        <w:rPr>
+          <w:b w:val="1"/>
+          <w:rtl w:val="0"/>
+        </w:rPr>
+        <w:t xml:space="preserve">2021-08-31 10:20</w:t>
+      </w:r>
+    </w:p>
+    <w:p>
+      <w:pPr>
+        <w:spacing w:line="240" w:lineRule="auto"/>
+        <w:rPr/>
+      </w:pPr>
+      <w:r>
+        <w:rPr>
+          <w:rtl w:val="0"/>
+        </w:rPr>
+        <w:t xml:space="preserve">Solution for HW01 is up under </w:t>
+      </w:r>
+      <w:r>
+        <w:rPr>
+          <w:b w:val="1"/>
+          <w:rtl w:val="0"/>
+        </w:rPr>
+        <w:t xml:space="preserve">s01</w:t>
+      </w:r>
+      <w:r>
+        <w:rPr>
+          <w:rtl w:val="0"/>
+        </w:rPr>
+        <w:t xml:space="preserve"> (I put the solutions right next to the assignments). In-class examples are up under s02. Slides for next time are up under s03.</w:t>
+      </w:r>
+    </w:p>
+    <w:p>
+      <w:pPr>
+        <w:spacing w:line="240" w:lineRule="auto"/>
+        <w:rPr/>
+      </w:pPr>
+      <w:r>
+        <w:rPr>
+          <w:rtl w:val="0"/>
+        </w:rPr>
+      </w:r>
+    </w:p>
+    <w:p>
+      <w:pPr>
+        <w:spacing w:line="240" w:lineRule="auto"/>
+        <w:rPr/>
+      </w:pPr>
+      <w:r>
+        <w:rPr>
+          <w:rtl w:val="0"/>
+        </w:rPr>
+        <w:t xml:space="preserve">HW02 is up under s02. There is no starting code, you do it all from scratch. You have two weeks to work on it since we don't have class on Labor Day. HW02 is not due until 6p, Mon Sep 13.</w:t>
+      </w:r>
+    </w:p>
+    <w:p>
+      <w:pPr>
+        <w:spacing w:line="240" w:lineRule="auto"/>
+        <w:rPr/>
+      </w:pPr>
+      <w:r>
+        <w:rPr>
+          <w:rtl w:val="0"/>
+        </w:rPr>
+      </w:r>
+    </w:p>
+    <w:p>
+      <w:pPr>
+        <w:spacing w:line="240" w:lineRule="auto"/>
+        <w:rPr/>
+      </w:pPr>
+      <w:r>
+        <w:rPr>
+          <w:rtl w:val="0"/>
+        </w:rPr>
+        <w:t xml:space="preserve">Recording for Aug 30 - </w:t>
+      </w:r>
+      <w:hyperlink r:id="rId7">
+        <w:r>
+          <w:rPr>
+            <w:color w:val="1155cc"/>
+            <w:u w:val="single"/>
+            <w:rtl w:val="0"/>
+          </w:rPr>
+          <w:t xml:space="preserve">https://minnstate.zoom.us/rec/share/VLCiBxIxfQWRapk2na8yYk2VvKRBgWyRARKSqGLJ6-46ji2Idr2JtPQAbBFMt7W8.jmK-thL7-1IpRkTA?startTime=1630364805000</w:t>
+        </w:r>
+      </w:hyperlink>
+      <w:r>
+        <w:rPr>
+          <w:rtl w:val="0"/>
+        </w:rPr>
+      </w:r>
+    </w:p>
+    <w:p>
+      <w:pPr>
+        <w:pageBreakBefore w:val="0"/>
+        <w:spacing w:line="240" w:lineRule="auto"/>
+        <w:rPr/>
+      </w:pPr>
+      <w:r>
+        <w:rPr>
+          <w:rtl w:val="0"/>
+        </w:rPr>
+      </w:r>
+    </w:p>
+    <w:p>
+      <w:pPr>
+        <w:spacing w:line="240" w:lineRule="auto"/>
+        <w:rPr>
+          <w:b w:val="1"/>
+        </w:rPr>
+      </w:pPr>
+      <w:r>
+        <w:rPr>
+          <w:b w:val="1"/>
+          <w:rtl w:val="0"/>
+        </w:rPr>
         <w:t xml:space="preserve">2021-08-23 22:01</w:t>
       </w:r>
     </w:p>
@@ -69,7 +307,7 @@
         </w:rPr>
         <w:t xml:space="preserve">Recording for Aug 23 - </w:t>
       </w:r>
-      <w:hyperlink r:id="rId6">
+      <w:hyperlink r:id="rId8">
         <w:r>
           <w:rPr>
             <w:color w:val="1155cc"/>
@@ -276,7 +514,7 @@
         </w:rPr>
         <w:t xml:space="preserve">: </w:t>
       </w:r>
-      <w:hyperlink r:id="rId7">
+      <w:hyperlink r:id="rId9">
         <w:r>
           <w:rPr>
             <w:color w:val="3e8def"/>
@@ -649,7 +887,7 @@
         </w:rPr>
         <w:t xml:space="preserve"> and send it to </w:t>
       </w:r>
-      <w:hyperlink r:id="rId8">
+      <w:hyperlink r:id="rId10">
         <w:r>
           <w:rPr>
             <w:color w:val="1155cc"/>
@@ -975,57 +1213,6 @@
           <w:rtl w:val="0"/>
         </w:rPr>
         <w:t xml:space="preserve">You can use the free program</w:t>
-      </w:r>
-      <w:hyperlink r:id="rId9">
-        <w:r>
-          <w:rPr>
-            <w:rtl w:val="0"/>
-          </w:rPr>
-          <w:t xml:space="preserve"> </w:t>
-        </w:r>
-      </w:hyperlink>
-      <w:hyperlink r:id="rId10">
-        <w:r>
-          <w:rPr>
-            <w:color w:val="0000ee"/>
-            <w:u w:val="single"/>
-            <w:rtl w:val="0"/>
-          </w:rPr>
-          <w:t xml:space="preserve">7-Zip</w:t>
-        </w:r>
-      </w:hyperlink>
-      <w:r>
-        <w:rPr>
-          <w:rtl w:val="0"/>
-        </w:rPr>
-        <w:t xml:space="preserve"> as a tool to both unzip and zip up bundles of files. You must submit your assignment using the "zip" format, not the "7z" format (7-Zip can do both).</w:t>
-      </w:r>
-    </w:p>
-    <w:p>
-      <w:pPr>
-        <w:pageBreakBefore w:val="0"/>
-        <w:pBdr>
-          <w:top w:space="0" w:sz="0" w:val="nil"/>
-          <w:left w:space="0" w:sz="0" w:val="nil"/>
-          <w:bottom w:space="0" w:sz="0" w:val="nil"/>
-          <w:right w:space="0" w:sz="0" w:val="nil"/>
-          <w:between w:space="0" w:sz="0" w:val="nil"/>
-        </w:pBdr>
-        <w:shd w:fill="auto" w:val="clear"/>
-        <w:spacing w:line="240" w:lineRule="auto"/>
-        <w:ind w:left="0" w:firstLine="0"/>
-        <w:rPr/>
-      </w:pPr>
-      <w:r>
-        <w:pict>
-          <v:rect style="width:0.0pt;height:1.5pt" o:hr="t" o:hrstd="t" o:hralign="center" fillcolor="#A0A0A0" stroked="f"/>
-        </w:pict>
-      </w:r>
-      <w:r>
-        <w:rPr>
-          <w:rtl w:val="0"/>
-        </w:rPr>
-        <w:t xml:space="preserve">Oracle (formerly Sun) has a good, free, on-line</w:t>
       </w:r>
       <w:hyperlink r:id="rId11">
         <w:r>
@@ -1042,6 +1229,57 @@
             <w:u w:val="single"/>
             <w:rtl w:val="0"/>
           </w:rPr>
+          <w:t xml:space="preserve">7-Zip</w:t>
+        </w:r>
+      </w:hyperlink>
+      <w:r>
+        <w:rPr>
+          <w:rtl w:val="0"/>
+        </w:rPr>
+        <w:t xml:space="preserve"> as a tool to both unzip and zip up bundles of files. You must submit your assignment using the "zip" format, not the "7z" format (7-Zip can do both).</w:t>
+      </w:r>
+    </w:p>
+    <w:p>
+      <w:pPr>
+        <w:pageBreakBefore w:val="0"/>
+        <w:pBdr>
+          <w:top w:space="0" w:sz="0" w:val="nil"/>
+          <w:left w:space="0" w:sz="0" w:val="nil"/>
+          <w:bottom w:space="0" w:sz="0" w:val="nil"/>
+          <w:right w:space="0" w:sz="0" w:val="nil"/>
+          <w:between w:space="0" w:sz="0" w:val="nil"/>
+        </w:pBdr>
+        <w:shd w:fill="auto" w:val="clear"/>
+        <w:spacing w:line="240" w:lineRule="auto"/>
+        <w:ind w:left="0" w:firstLine="0"/>
+        <w:rPr/>
+      </w:pPr>
+      <w:r>
+        <w:pict>
+          <v:rect style="width:0.0pt;height:1.5pt" o:hr="t" o:hrstd="t" o:hralign="center" fillcolor="#A0A0A0" stroked="f"/>
+        </w:pict>
+      </w:r>
+      <w:r>
+        <w:rPr>
+          <w:rtl w:val="0"/>
+        </w:rPr>
+        <w:t xml:space="preserve">Oracle (formerly Sun) has a good, free, on-line</w:t>
+      </w:r>
+      <w:hyperlink r:id="rId13">
+        <w:r>
+          <w:rPr>
+            <w:rtl w:val="0"/>
+          </w:rPr>
+          <w:t xml:space="preserve"> </w:t>
+        </w:r>
+      </w:hyperlink>
+      <w:hyperlink r:id="rId14">
+        <w:r>
+          <w:rPr>
+            <w:color w:val="0000ee"/>
+            <w:u w:val="single"/>
+            <w:rtl w:val="0"/>
+          </w:rPr>
           <w:t xml:space="preserve">Java Tutorial</w:t>
         </w:r>
       </w:hyperlink>
@@ -1381,7 +1619,7 @@
         <w:shd w:fill="auto" w:val="clear"/>
         <w:rPr/>
       </w:pPr>
-      <w:hyperlink r:id="rId13">
+      <w:hyperlink r:id="rId15">
         <w:r>
           <w:rPr>
             <w:color w:val="0000ee"/>

</xml_diff>

<commit_message>
update by Oct 11
</commit_message>
<xml_diff>
--- a/Parallel_and_Distributed_Algorithms-ICS440_01-Fall2021/Shared_ICS440_2021-08/MessageLog.docx
+++ b/Parallel_and_Distributed_Algorithms-ICS440_01-Fall2021/Shared_ICS440_2021-08/MessageLog.docx
@@ -33,14 +33,514 @@
     </w:p>
     <w:p>
       <w:pPr>
-        <w:pageBreakBefore w:val="0"/>
-        <w:spacing w:line="240" w:lineRule="auto"/>
-        <w:rPr/>
-      </w:pPr>
-      <w:r>
-        <w:rPr>
-          <w:rtl w:val="0"/>
-        </w:rPr>
+        <w:spacing w:line="240" w:lineRule="auto"/>
+        <w:rPr>
+          <w:b w:val="1"/>
+        </w:rPr>
+      </w:pPr>
+      <w:r>
+        <w:rPr>
+          <w:rtl w:val="0"/>
+        </w:rPr>
+      </w:r>
+    </w:p>
+    <w:p>
+      <w:pPr>
+        <w:spacing w:line="240" w:lineRule="auto"/>
+        <w:rPr>
+          <w:b w:val="1"/>
+        </w:rPr>
+      </w:pPr>
+      <w:r>
+        <w:rPr>
+          <w:b w:val="1"/>
+          <w:rtl w:val="0"/>
+        </w:rPr>
+        <w:t xml:space="preserve">2021-10-05 10:28</w:t>
+      </w:r>
+    </w:p>
+    <w:p>
+      <w:pPr>
+        <w:spacing w:line="240" w:lineRule="auto"/>
+        <w:rPr/>
+      </w:pPr>
+      <w:r>
+        <w:rPr>
+          <w:rtl w:val="0"/>
+        </w:rPr>
+        <w:t xml:space="preserve">I will host </w:t>
+      </w:r>
+      <w:r>
+        <w:rPr>
+          <w:shd w:fill="b6d7a8" w:val="clear"/>
+          <w:rtl w:val="0"/>
+        </w:rPr>
+        <w:t xml:space="preserve">optional office hours 8p-9p Wed Oct 6</w:t>
+      </w:r>
+      <w:r>
+        <w:rPr>
+          <w:rtl w:val="0"/>
+        </w:rPr>
+        <w:t xml:space="preserve">. This is of course optional, but I can help with homework questions or other questions if you are interested. We'll meet on Zoom using the same link we use for regular class meetings, but the session will </w:t>
+      </w:r>
+      <w:r>
+        <w:rPr>
+          <w:u w:val="single"/>
+          <w:rtl w:val="0"/>
+        </w:rPr>
+        <w:t xml:space="preserve">not</w:t>
+      </w:r>
+      <w:r>
+        <w:rPr>
+          <w:rtl w:val="0"/>
+        </w:rPr>
+        <w:t xml:space="preserve"> be recorded. Also, it is a group meeting and if you have code-related questions, I'll allow you to share your screen so that I can see it (and anyone else in the meeting too).</w:t>
+      </w:r>
+    </w:p>
+    <w:p>
+      <w:pPr>
+        <w:spacing w:line="240" w:lineRule="auto"/>
+        <w:rPr>
+          <w:b w:val="1"/>
+        </w:rPr>
+      </w:pPr>
+      <w:r>
+        <w:rPr>
+          <w:rtl w:val="0"/>
+        </w:rPr>
+      </w:r>
+    </w:p>
+    <w:p>
+      <w:pPr>
+        <w:spacing w:line="240" w:lineRule="auto"/>
+        <w:rPr>
+          <w:b w:val="1"/>
+        </w:rPr>
+      </w:pPr>
+      <w:r>
+        <w:rPr>
+          <w:b w:val="1"/>
+          <w:rtl w:val="0"/>
+        </w:rPr>
+        <w:t xml:space="preserve">2021-10-05 10:20</w:t>
+      </w:r>
+    </w:p>
+    <w:p>
+      <w:pPr>
+        <w:spacing w:line="240" w:lineRule="auto"/>
+        <w:rPr/>
+      </w:pPr>
+      <w:r>
+        <w:rPr>
+          <w:rtl w:val="0"/>
+        </w:rPr>
+        <w:t xml:space="preserve">In-class examples are up under s06. New materials for next week are up under s07. </w:t>
+      </w:r>
+    </w:p>
+    <w:p>
+      <w:pPr>
+        <w:spacing w:line="240" w:lineRule="auto"/>
+        <w:rPr/>
+      </w:pPr>
+      <w:r>
+        <w:rPr>
+          <w:rtl w:val="0"/>
+        </w:rPr>
+      </w:r>
+    </w:p>
+    <w:p>
+      <w:pPr>
+        <w:spacing w:line="240" w:lineRule="auto"/>
+        <w:rPr/>
+      </w:pPr>
+      <w:r>
+        <w:rPr>
+          <w:rtl w:val="0"/>
+        </w:rPr>
+        <w:t xml:space="preserve">HW05 is up under s06. Yes, this is HW</w:t>
+      </w:r>
+      <w:r>
+        <w:rPr>
+          <w:b w:val="1"/>
+          <w:u w:val="single"/>
+          <w:rtl w:val="0"/>
+        </w:rPr>
+        <w:t xml:space="preserve">05</w:t>
+      </w:r>
+      <w:r>
+        <w:rPr>
+          <w:rtl w:val="0"/>
+        </w:rPr>
+        <w:t xml:space="preserve">, not HW06 and is due Oct 11. Refer to the diagram of the prime number pipeline we covered in class and the HW05 instructions covered in class. For HW05, you are writing the implementation of the FIFO's, you only need to change the </w:t>
+      </w:r>
+      <w:r>
+        <w:rPr>
+          <w:rFonts w:ascii="Consolas" w:cs="Consolas" w:eastAsia="Consolas" w:hAnsi="Consolas"/>
+          <w:shd w:fill="fff2cc" w:val="clear"/>
+          <w:rtl w:val="0"/>
+        </w:rPr>
+        <w:t xml:space="preserve">add</w:t>
+      </w:r>
+      <w:r>
+        <w:rPr>
+          <w:rtl w:val="0"/>
+        </w:rPr>
+        <w:t xml:space="preserve"> and </w:t>
+      </w:r>
+      <w:r>
+        <w:rPr>
+          <w:rFonts w:ascii="Consolas" w:cs="Consolas" w:eastAsia="Consolas" w:hAnsi="Consolas"/>
+          <w:shd w:fill="fff2cc" w:val="clear"/>
+          <w:rtl w:val="0"/>
+        </w:rPr>
+        <w:t xml:space="preserve">remove</w:t>
+      </w:r>
+      <w:r>
+        <w:rPr>
+          <w:rtl w:val="0"/>
+        </w:rPr>
+        <w:t xml:space="preserve"> methods in: </w:t>
+      </w:r>
+      <w:r>
+        <w:rPr>
+          <w:rFonts w:ascii="Consolas" w:cs="Consolas" w:eastAsia="Consolas" w:hAnsi="Consolas"/>
+          <w:rtl w:val="0"/>
+        </w:rPr>
+        <w:t xml:space="preserve">CircularArrayLongFifo.java</w:t>
+      </w:r>
+      <w:r>
+        <w:rPr>
+          <w:rtl w:val="0"/>
+        </w:rPr>
+        <w:t xml:space="preserve"> (the other methods are written for you since they're pretty much the same as the HW04 solution). Run </w:t>
+      </w:r>
+      <w:r>
+        <w:rPr>
+          <w:rFonts w:ascii="Consolas" w:cs="Consolas" w:eastAsia="Consolas" w:hAnsi="Consolas"/>
+          <w:rtl w:val="0"/>
+        </w:rPr>
+        <w:t xml:space="preserve">PrimeMain</w:t>
+      </w:r>
+      <w:r>
+        <w:rPr>
+          <w:rtl w:val="0"/>
+        </w:rPr>
+        <w:t xml:space="preserve">. When working correctly, you should see more than 9,000 prime numbers printed (and they may be printed out-of-order… this is OK).</w:t>
+      </w:r>
+    </w:p>
+    <w:p>
+      <w:pPr>
+        <w:spacing w:line="240" w:lineRule="auto"/>
+        <w:rPr/>
+      </w:pPr>
+      <w:r>
+        <w:rPr>
+          <w:rtl w:val="0"/>
+        </w:rPr>
+      </w:r>
+    </w:p>
+    <w:p>
+      <w:pPr>
+        <w:spacing w:line="240" w:lineRule="auto"/>
+        <w:rPr/>
+      </w:pPr>
+      <w:r>
+        <w:rPr>
+          <w:rtl w:val="0"/>
+        </w:rPr>
+        <w:t xml:space="preserve">Recording for Oct 4 - </w:t>
+      </w:r>
+      <w:hyperlink r:id="rId6">
+        <w:r>
+          <w:rPr>
+            <w:color w:val="1155cc"/>
+            <w:u w:val="single"/>
+            <w:rtl w:val="0"/>
+          </w:rPr>
+          <w:t xml:space="preserve">https://minnstate.zoom.us/rec/share/B6wWUXptaTCqMYSutT7B4SMMOdJSDrHd9bl_fDiE7NYffObvrYfFXdC-tyIA6kt9.HKZfI7bXEkdgZMp2?startTime=1633388509000</w:t>
+        </w:r>
+      </w:hyperlink>
+      <w:r>
+        <w:rPr>
+          <w:rtl w:val="0"/>
+        </w:rPr>
+      </w:r>
+    </w:p>
+    <w:p>
+      <w:pPr>
+        <w:spacing w:line="240" w:lineRule="auto"/>
+        <w:rPr/>
+      </w:pPr>
+      <w:r>
+        <w:rPr>
+          <w:rtl w:val="0"/>
+        </w:rPr>
+      </w:r>
+    </w:p>
+    <w:p>
+      <w:pPr>
+        <w:spacing w:line="240" w:lineRule="auto"/>
+        <w:rPr>
+          <w:b w:val="1"/>
+        </w:rPr>
+      </w:pPr>
+      <w:r>
+        <w:rPr>
+          <w:b w:val="1"/>
+          <w:rtl w:val="0"/>
+        </w:rPr>
+        <w:t xml:space="preserve">2021-09-27 21:06</w:t>
+      </w:r>
+    </w:p>
+    <w:p>
+      <w:pPr>
+        <w:spacing w:line="240" w:lineRule="auto"/>
+        <w:rPr/>
+      </w:pPr>
+      <w:r>
+        <w:rPr>
+          <w:rtl w:val="0"/>
+        </w:rPr>
+        <w:t xml:space="preserve">Solution for HW04 CircularArrayLongFifo is up under </w:t>
+      </w:r>
+      <w:r>
+        <w:rPr>
+          <w:b w:val="1"/>
+          <w:rtl w:val="0"/>
+        </w:rPr>
+        <w:t xml:space="preserve">s04</w:t>
+      </w:r>
+      <w:r>
+        <w:rPr>
+          <w:rtl w:val="0"/>
+        </w:rPr>
+        <w:t xml:space="preserve">. In-class examples are up under s05. </w:t>
+      </w:r>
+    </w:p>
+    <w:p>
+      <w:pPr>
+        <w:spacing w:line="240" w:lineRule="auto"/>
+        <w:rPr/>
+      </w:pPr>
+      <w:r>
+        <w:rPr>
+          <w:rtl w:val="0"/>
+        </w:rPr>
+      </w:r>
+    </w:p>
+    <w:p>
+      <w:pPr>
+        <w:spacing w:line="240" w:lineRule="auto"/>
+        <w:rPr/>
+      </w:pPr>
+      <w:r>
+        <w:rPr>
+          <w:rtl w:val="0"/>
+        </w:rPr>
+        <w:t xml:space="preserve">No homework due for next week!</w:t>
+      </w:r>
+    </w:p>
+    <w:p>
+      <w:pPr>
+        <w:spacing w:line="240" w:lineRule="auto"/>
+        <w:rPr/>
+      </w:pPr>
+      <w:r>
+        <w:rPr>
+          <w:rtl w:val="0"/>
+        </w:rPr>
+      </w:r>
+    </w:p>
+    <w:p>
+      <w:pPr>
+        <w:spacing w:line="240" w:lineRule="auto"/>
+        <w:rPr/>
+      </w:pPr>
+      <w:r>
+        <w:rPr>
+          <w:rtl w:val="0"/>
+        </w:rPr>
+        <w:t xml:space="preserve">Recording for Sep 27 - </w:t>
+      </w:r>
+      <w:hyperlink r:id="rId7">
+        <w:r>
+          <w:rPr>
+            <w:color w:val="1155cc"/>
+            <w:u w:val="single"/>
+            <w:rtl w:val="0"/>
+          </w:rPr>
+          <w:t xml:space="preserve">https://minnstate.zoom.us/rec/share/jC1d5mb1_3l_aRXvc9EllJwHEy_0GYxS_8GBy-w6s_PGk7aAEUGaWcSe5y3-owgQ.gxRXRP3-fHZuHd6k?startTime=1632783595000</w:t>
+        </w:r>
+      </w:hyperlink>
+      <w:r>
+        <w:rPr>
+          <w:rtl w:val="0"/>
+        </w:rPr>
+      </w:r>
+    </w:p>
+    <w:p>
+      <w:pPr>
+        <w:spacing w:line="240" w:lineRule="auto"/>
+        <w:rPr>
+          <w:b w:val="1"/>
+        </w:rPr>
+      </w:pPr>
+      <w:r>
+        <w:rPr>
+          <w:rtl w:val="0"/>
+        </w:rPr>
+      </w:r>
+    </w:p>
+    <w:p>
+      <w:pPr>
+        <w:spacing w:line="240" w:lineRule="auto"/>
+        <w:rPr>
+          <w:b w:val="1"/>
+        </w:rPr>
+      </w:pPr>
+      <w:r>
+        <w:rPr>
+          <w:b w:val="1"/>
+          <w:rtl w:val="0"/>
+        </w:rPr>
+        <w:t xml:space="preserve">2021-09-22 11:07</w:t>
+      </w:r>
+    </w:p>
+    <w:p>
+      <w:pPr>
+        <w:spacing w:line="240" w:lineRule="auto"/>
+        <w:rPr/>
+      </w:pPr>
+      <w:r>
+        <w:rPr>
+          <w:rtl w:val="0"/>
+        </w:rPr>
+        <w:t xml:space="preserve">Solution for HW03 Countdown Timer is up under </w:t>
+      </w:r>
+      <w:r>
+        <w:rPr>
+          <w:b w:val="1"/>
+          <w:rtl w:val="0"/>
+        </w:rPr>
+        <w:t xml:space="preserve">s03</w:t>
+      </w:r>
+      <w:r>
+        <w:rPr>
+          <w:rtl w:val="0"/>
+        </w:rPr>
+        <w:t xml:space="preserve">. In-class examples are up under s04. </w:t>
+      </w:r>
+    </w:p>
+    <w:p>
+      <w:pPr>
+        <w:spacing w:line="240" w:lineRule="auto"/>
+        <w:rPr/>
+      </w:pPr>
+      <w:r>
+        <w:rPr>
+          <w:rtl w:val="0"/>
+        </w:rPr>
+      </w:r>
+    </w:p>
+    <w:p>
+      <w:pPr>
+        <w:spacing w:line="240" w:lineRule="auto"/>
+        <w:rPr/>
+      </w:pPr>
+      <w:r>
+        <w:rPr>
+          <w:rtl w:val="0"/>
+        </w:rPr>
+        <w:t xml:space="preserve">HW04 is up under </w:t>
+      </w:r>
+      <w:r>
+        <w:rPr>
+          <w:b w:val="1"/>
+          <w:rtl w:val="0"/>
+        </w:rPr>
+        <w:t xml:space="preserve">s04</w:t>
+      </w:r>
+      <w:r>
+        <w:rPr>
+          <w:rtl w:val="0"/>
+        </w:rPr>
+        <w:t xml:space="preserve">. Fix </w:t>
+      </w:r>
+      <w:r>
+        <w:rPr>
+          <w:rFonts w:ascii="Consolas" w:cs="Consolas" w:eastAsia="Consolas" w:hAnsi="Consolas"/>
+          <w:rtl w:val="0"/>
+        </w:rPr>
+        <w:t xml:space="preserve">CircularArrayLongFifo</w:t>
+      </w:r>
+      <w:r>
+        <w:rPr>
+          <w:rtl w:val="0"/>
+        </w:rPr>
+        <w:t xml:space="preserve">, see </w:t>
+      </w:r>
+      <w:r>
+        <w:rPr>
+          <w:rFonts w:ascii="Consolas" w:cs="Consolas" w:eastAsia="Consolas" w:hAnsi="Consolas"/>
+          <w:rtl w:val="0"/>
+        </w:rPr>
+        <w:t xml:space="preserve">LongFifo</w:t>
+      </w:r>
+      <w:r>
+        <w:rPr>
+          <w:rtl w:val="0"/>
+        </w:rPr>
+        <w:t xml:space="preserve"> interface for what all the methods should do. Due by 6p Sep 27.</w:t>
+      </w:r>
+    </w:p>
+    <w:p>
+      <w:pPr>
+        <w:spacing w:line="240" w:lineRule="auto"/>
+        <w:rPr/>
+      </w:pPr>
+      <w:r>
+        <w:rPr>
+          <w:rtl w:val="0"/>
+        </w:rPr>
+      </w:r>
+    </w:p>
+    <w:p>
+      <w:pPr>
+        <w:spacing w:line="240" w:lineRule="auto"/>
+        <w:rPr/>
+      </w:pPr>
+      <w:r>
+        <w:rPr>
+          <w:rtl w:val="0"/>
+        </w:rPr>
+        <w:t xml:space="preserve">Recording for Sep 20 (now downloadable if you'd like [it's huge]) - </w:t>
+      </w:r>
+      <w:hyperlink r:id="rId8">
+        <w:r>
+          <w:rPr>
+            <w:color w:val="1155cc"/>
+            <w:u w:val="single"/>
+            <w:rtl w:val="0"/>
+          </w:rPr>
+          <w:t xml:space="preserve">https://minnstate.zoom.us/rec/share/1nPvBX7-vXihMQcZX6wWMIOstKjlqZDp6Q_fH9gJRhzn--jFrbJjPnCzotBEhemT.9SH5n_nIedFbyc2U?startTime=1632178697000</w:t>
+        </w:r>
+      </w:hyperlink>
+      <w:r>
+        <w:rPr>
+          <w:rtl w:val="0"/>
+        </w:rPr>
+      </w:r>
+    </w:p>
+    <w:p>
+      <w:pPr>
+        <w:spacing w:line="240" w:lineRule="auto"/>
+        <w:rPr/>
+      </w:pPr>
+      <w:r>
+        <w:rPr>
+          <w:rtl w:val="0"/>
+        </w:rPr>
+        <w:t xml:space="preserve"> </w:t>
       </w:r>
     </w:p>
     <w:p>
@@ -141,7 +641,7 @@
         </w:rPr>
         <w:t xml:space="preserve">Recording for Sep 13 - </w:t>
       </w:r>
-      <w:hyperlink r:id="rId6">
+      <w:hyperlink r:id="rId9">
         <w:r>
           <w:rPr>
             <w:color w:val="1155cc"/>
@@ -253,7 +753,7 @@
         </w:rPr>
         <w:t xml:space="preserve">Recording for Aug 30 - </w:t>
       </w:r>
-      <w:hyperlink r:id="rId7">
+      <w:hyperlink r:id="rId10">
         <w:r>
           <w:rPr>
             <w:color w:val="1155cc"/>
@@ -307,7 +807,7 @@
         </w:rPr>
         <w:t xml:space="preserve">Recording for Aug 23 - </w:t>
       </w:r>
-      <w:hyperlink r:id="rId8">
+      <w:hyperlink r:id="rId11">
         <w:r>
           <w:rPr>
             <w:color w:val="1155cc"/>
@@ -514,7 +1014,7 @@
         </w:rPr>
         <w:t xml:space="preserve">: </w:t>
       </w:r>
-      <w:hyperlink r:id="rId9">
+      <w:hyperlink r:id="rId12">
         <w:r>
           <w:rPr>
             <w:color w:val="3e8def"/>
@@ -887,7 +1387,7 @@
         </w:rPr>
         <w:t xml:space="preserve"> and send it to </w:t>
       </w:r>
-      <w:hyperlink r:id="rId10">
+      <w:hyperlink r:id="rId13">
         <w:r>
           <w:rPr>
             <w:color w:val="1155cc"/>
@@ -1214,7 +1714,7 @@
         </w:rPr>
         <w:t xml:space="preserve">You can use the free program</w:t>
       </w:r>
-      <w:hyperlink r:id="rId11">
+      <w:hyperlink r:id="rId14">
         <w:r>
           <w:rPr>
             <w:rtl w:val="0"/>
@@ -1222,7 +1722,7 @@
           <w:t xml:space="preserve"> </w:t>
         </w:r>
       </w:hyperlink>
-      <w:hyperlink r:id="rId12">
+      <w:hyperlink r:id="rId15">
         <w:r>
           <w:rPr>
             <w:color w:val="0000ee"/>
@@ -1265,7 +1765,7 @@
         </w:rPr>
         <w:t xml:space="preserve">Oracle (formerly Sun) has a good, free, on-line</w:t>
       </w:r>
-      <w:hyperlink r:id="rId13">
+      <w:hyperlink r:id="rId16">
         <w:r>
           <w:rPr>
             <w:rtl w:val="0"/>
@@ -1273,7 +1773,7 @@
           <w:t xml:space="preserve"> </w:t>
         </w:r>
       </w:hyperlink>
-      <w:hyperlink r:id="rId14">
+      <w:hyperlink r:id="rId17">
         <w:r>
           <w:rPr>
             <w:color w:val="0000ee"/>
@@ -1619,7 +2119,7 @@
         <w:shd w:fill="auto" w:val="clear"/>
         <w:rPr/>
       </w:pPr>
-      <w:hyperlink r:id="rId15">
+      <w:hyperlink r:id="rId18">
         <w:r>
           <w:rPr>
             <w:color w:val="0000ee"/>

</xml_diff>

<commit_message>
update Nov 27, 2021
</commit_message>
<xml_diff>
--- a/Parallel_and_Distributed_Algorithms-ICS440_01-Fall2021/Shared_ICS440_2021-08/MessageLog.docx
+++ b/Parallel_and_Distributed_Algorithms-ICS440_01-Fall2021/Shared_ICS440_2021-08/MessageLog.docx
@@ -56,6 +56,1225 @@
           <w:b w:val="1"/>
           <w:rtl w:val="0"/>
         </w:rPr>
+        <w:t xml:space="preserve">2021-11-24 15:22</w:t>
+      </w:r>
+    </w:p>
+    <w:p>
+      <w:pPr>
+        <w:spacing w:line="240" w:lineRule="auto"/>
+        <w:rPr/>
+      </w:pPr>
+      <w:r>
+        <w:rPr>
+          <w:rtl w:val="0"/>
+        </w:rPr>
+        <w:t xml:space="preserve">Recording for Nov 22 - </w:t>
+      </w:r>
+    </w:p>
+    <w:p>
+      <w:pPr>
+        <w:spacing w:line="240" w:lineRule="auto"/>
+        <w:rPr/>
+      </w:pPr>
+      <w:hyperlink r:id="rId6">
+        <w:r>
+          <w:rPr>
+            <w:color w:val="1155cc"/>
+            <w:u w:val="single"/>
+            <w:rtl w:val="0"/>
+          </w:rPr>
+          <w:t xml:space="preserve">https://minnstate.zoom.us/rec/share/2kYBuYj_G-dWllUvZFXHFdm_TyrOHy4fwuHs_v98slLEF8zDHRlN2uq_zyLDh3Oo.pzvHKvNOHL0ivdCM</w:t>
+        </w:r>
+      </w:hyperlink>
+      <w:r>
+        <w:rPr>
+          <w:rtl w:val="0"/>
+        </w:rPr>
+      </w:r>
+    </w:p>
+    <w:p>
+      <w:pPr>
+        <w:spacing w:line="240" w:lineRule="auto"/>
+        <w:rPr/>
+      </w:pPr>
+      <w:r>
+        <w:rPr>
+          <w:rtl w:val="0"/>
+        </w:rPr>
+      </w:r>
+    </w:p>
+    <w:p>
+      <w:pPr>
+        <w:spacing w:line="240" w:lineRule="auto"/>
+        <w:rPr>
+          <w:b w:val="1"/>
+        </w:rPr>
+      </w:pPr>
+      <w:r>
+        <w:rPr>
+          <w:b w:val="1"/>
+          <w:rtl w:val="0"/>
+        </w:rPr>
+        <w:t xml:space="preserve">2021-11-18 10:00</w:t>
+      </w:r>
+    </w:p>
+    <w:p>
+      <w:pPr>
+        <w:spacing w:line="240" w:lineRule="auto"/>
+        <w:rPr/>
+      </w:pPr>
+      <w:r>
+        <w:rPr>
+          <w:rtl w:val="0"/>
+        </w:rPr>
+        <w:t xml:space="preserve">Office hour tonight pushed back to now be 9p-10p.</w:t>
+      </w:r>
+    </w:p>
+    <w:p>
+      <w:pPr>
+        <w:spacing w:line="240" w:lineRule="auto"/>
+        <w:rPr>
+          <w:b w:val="1"/>
+        </w:rPr>
+      </w:pPr>
+      <w:r>
+        <w:rPr>
+          <w:rtl w:val="0"/>
+        </w:rPr>
+      </w:r>
+    </w:p>
+    <w:p>
+      <w:pPr>
+        <w:spacing w:line="240" w:lineRule="auto"/>
+        <w:rPr>
+          <w:b w:val="1"/>
+        </w:rPr>
+      </w:pPr>
+      <w:r>
+        <w:rPr>
+          <w:b w:val="1"/>
+          <w:rtl w:val="0"/>
+        </w:rPr>
+        <w:t xml:space="preserve">2021-11-15 21:14</w:t>
+      </w:r>
+    </w:p>
+    <w:p>
+      <w:pPr>
+        <w:spacing w:line="240" w:lineRule="auto"/>
+        <w:rPr/>
+      </w:pPr>
+      <w:r>
+        <w:rPr>
+          <w:rtl w:val="0"/>
+        </w:rPr>
+        <w:t xml:space="preserve">The solution for HW08 is up under s10. The in-class examples are up under s12.</w:t>
+      </w:r>
+    </w:p>
+    <w:p>
+      <w:pPr>
+        <w:spacing w:line="240" w:lineRule="auto"/>
+        <w:rPr/>
+      </w:pPr>
+      <w:r>
+        <w:rPr>
+          <w:rtl w:val="0"/>
+        </w:rPr>
+      </w:r>
+    </w:p>
+    <w:p>
+      <w:pPr>
+        <w:spacing w:line="240" w:lineRule="auto"/>
+        <w:rPr/>
+      </w:pPr>
+      <w:r>
+        <w:rPr>
+          <w:rtl w:val="0"/>
+        </w:rPr>
+        <w:t xml:space="preserve">I will host 3 different times for </w:t>
+      </w:r>
+      <w:r>
+        <w:rPr>
+          <w:shd w:fill="fff2cc" w:val="clear"/>
+          <w:rtl w:val="0"/>
+        </w:rPr>
+        <w:t xml:space="preserve">optional office hours:</w:t>
+      </w:r>
+      <w:r>
+        <w:rPr>
+          <w:rtl w:val="0"/>
+        </w:rPr>
+        <w:t xml:space="preserve"> </w:t>
+      </w:r>
+    </w:p>
+    <w:p>
+      <w:pPr>
+        <w:numPr>
+          <w:ilvl w:val="0"/>
+          <w:numId w:val="1"/>
+        </w:numPr>
+        <w:spacing w:line="240" w:lineRule="auto"/>
+        <w:ind w:left="720" w:hanging="360"/>
+        <w:rPr/>
+      </w:pPr>
+      <w:r>
+        <w:rPr>
+          <w:b w:val="1"/>
+          <w:u w:val="single"/>
+          <w:rtl w:val="0"/>
+        </w:rPr>
+        <w:t xml:space="preserve">Tue</w:t>
+      </w:r>
+      <w:r>
+        <w:rPr>
+          <w:rtl w:val="0"/>
+        </w:rPr>
+        <w:t xml:space="preserve"> Nov 16, 8p-9p. </w:t>
+      </w:r>
+    </w:p>
+    <w:p>
+      <w:pPr>
+        <w:numPr>
+          <w:ilvl w:val="0"/>
+          <w:numId w:val="1"/>
+        </w:numPr>
+        <w:spacing w:line="240" w:lineRule="auto"/>
+        <w:ind w:left="720" w:hanging="360"/>
+        <w:rPr/>
+      </w:pPr>
+      <w:r>
+        <w:rPr>
+          <w:b w:val="1"/>
+          <w:u w:val="single"/>
+          <w:rtl w:val="0"/>
+        </w:rPr>
+        <w:t xml:space="preserve">Thu</w:t>
+      </w:r>
+      <w:r>
+        <w:rPr>
+          <w:rtl w:val="0"/>
+        </w:rPr>
+        <w:t xml:space="preserve"> Nov 18, </w:t>
+      </w:r>
+      <w:r>
+        <w:rPr>
+          <w:strike w:val="1"/>
+          <w:rtl w:val="0"/>
+        </w:rPr>
+        <w:t xml:space="preserve">8p-9p</w:t>
+      </w:r>
+      <w:r>
+        <w:rPr>
+          <w:rtl w:val="0"/>
+        </w:rPr>
+        <w:t xml:space="preserve">. 9p-10p</w:t>
+      </w:r>
+    </w:p>
+    <w:p>
+      <w:pPr>
+        <w:numPr>
+          <w:ilvl w:val="0"/>
+          <w:numId w:val="1"/>
+        </w:numPr>
+        <w:spacing w:line="240" w:lineRule="auto"/>
+        <w:ind w:left="720" w:hanging="360"/>
+        <w:rPr/>
+      </w:pPr>
+      <w:r>
+        <w:rPr>
+          <w:b w:val="1"/>
+          <w:u w:val="single"/>
+          <w:rtl w:val="0"/>
+        </w:rPr>
+        <w:t xml:space="preserve">Sun</w:t>
+      </w:r>
+      <w:r>
+        <w:rPr>
+          <w:rtl w:val="0"/>
+        </w:rPr>
+        <w:t xml:space="preserve"> Nov 21, 7p-8p.</w:t>
+      </w:r>
+    </w:p>
+    <w:p>
+      <w:pPr>
+        <w:spacing w:line="240" w:lineRule="auto"/>
+        <w:rPr/>
+      </w:pPr>
+      <w:r>
+        <w:rPr>
+          <w:rtl w:val="0"/>
+        </w:rPr>
+      </w:r>
+    </w:p>
+    <w:p>
+      <w:pPr>
+        <w:spacing w:line="240" w:lineRule="auto"/>
+        <w:rPr/>
+      </w:pPr>
+      <w:r>
+        <w:rPr>
+          <w:rtl w:val="0"/>
+        </w:rPr>
+        <w:t xml:space="preserve">Recording for Nov 15 - </w:t>
+      </w:r>
+      <w:hyperlink r:id="rId7">
+        <w:r>
+          <w:rPr>
+            <w:color w:val="1155cc"/>
+            <w:u w:val="single"/>
+            <w:rtl w:val="0"/>
+          </w:rPr>
+          <w:t xml:space="preserve">https://minnstate.zoom.us/rec/share/W91jEvO6AcRtKQwTjCLYM_zaHSetq4ivGCIMk_XxlTwRjxWs-5whXwBy7-JjNZ3Q.qjWqLdzgLw1tifW2</w:t>
+        </w:r>
+      </w:hyperlink>
+      <w:r>
+        <w:rPr>
+          <w:rtl w:val="0"/>
+        </w:rPr>
+      </w:r>
+    </w:p>
+    <w:p>
+      <w:pPr>
+        <w:spacing w:line="240" w:lineRule="auto"/>
+        <w:rPr/>
+      </w:pPr>
+      <w:r>
+        <w:rPr>
+          <w:rtl w:val="0"/>
+        </w:rPr>
+      </w:r>
+    </w:p>
+    <w:p>
+      <w:pPr>
+        <w:spacing w:line="240" w:lineRule="auto"/>
+        <w:rPr>
+          <w:b w:val="1"/>
+        </w:rPr>
+      </w:pPr>
+      <w:r>
+        <w:rPr>
+          <w:b w:val="1"/>
+          <w:rtl w:val="0"/>
+        </w:rPr>
+        <w:t xml:space="preserve">2021-11-09 09:02</w:t>
+      </w:r>
+    </w:p>
+    <w:p>
+      <w:pPr>
+        <w:spacing w:line="240" w:lineRule="auto"/>
+        <w:rPr>
+          <w:b w:val="1"/>
+        </w:rPr>
+      </w:pPr>
+      <w:r>
+        <w:rPr>
+          <w:rtl w:val="0"/>
+        </w:rPr>
+      </w:r>
+    </w:p>
+    <w:p>
+      <w:pPr>
+        <w:spacing w:line="240" w:lineRule="auto"/>
+        <w:rPr/>
+      </w:pPr>
+      <w:r>
+        <w:rPr>
+          <w:b w:val="1"/>
+          <w:color w:val="cc4125"/>
+          <w:rtl w:val="0"/>
+        </w:rPr>
+        <w:t xml:space="preserve">Quiz #3</w:t>
+      </w:r>
+      <w:r>
+        <w:rPr>
+          <w:rtl w:val="0"/>
+        </w:rPr>
+        <w:t xml:space="preserve"> will be for </w:t>
+      </w:r>
+      <w:r>
+        <w:rPr>
+          <w:strike w:val="1"/>
+          <w:rtl w:val="0"/>
+        </w:rPr>
+        <w:t xml:space="preserve">45</w:t>
+      </w:r>
+      <w:r>
+        <w:rPr>
+          <w:rtl w:val="0"/>
+        </w:rPr>
+        <w:t xml:space="preserve"> 60 minutes at the end of class Mon Nov 15.</w:t>
+      </w:r>
+    </w:p>
+    <w:p>
+      <w:pPr>
+        <w:spacing w:line="240" w:lineRule="auto"/>
+        <w:rPr/>
+      </w:pPr>
+      <w:r>
+        <w:rPr>
+          <w:rtl w:val="0"/>
+        </w:rPr>
+      </w:r>
+    </w:p>
+    <w:p>
+      <w:pPr>
+        <w:spacing w:line="240" w:lineRule="auto"/>
+        <w:rPr/>
+      </w:pPr>
+      <w:r>
+        <w:rPr>
+          <w:rtl w:val="0"/>
+        </w:rPr>
+        <w:t xml:space="preserve">The seven in-class examples are up under s11. We did not go over a solution to HW08 yet.</w:t>
+      </w:r>
+    </w:p>
+    <w:p>
+      <w:pPr>
+        <w:spacing w:line="240" w:lineRule="auto"/>
+        <w:rPr/>
+      </w:pPr>
+      <w:r>
+        <w:rPr>
+          <w:rtl w:val="0"/>
+        </w:rPr>
+      </w:r>
+    </w:p>
+    <w:p>
+      <w:pPr>
+        <w:spacing w:line="240" w:lineRule="auto"/>
+        <w:rPr/>
+      </w:pPr>
+      <w:r>
+        <w:rPr>
+          <w:b w:val="1"/>
+          <w:shd w:fill="f4cccc" w:val="clear"/>
+          <w:rtl w:val="0"/>
+        </w:rPr>
+        <w:t xml:space="preserve">Project</w:t>
+      </w:r>
+      <w:r>
+        <w:rPr>
+          <w:rtl w:val="0"/>
+        </w:rPr>
+        <w:t xml:space="preserve"> is ready to start and is up under s10. There's a deluxe PDF with 4 pages of instructions, explanations, and advice. There's a .zip file with two Eclipse projects within it. </w:t>
+      </w:r>
+      <w:r>
+        <w:rPr>
+          <w:b w:val="1"/>
+          <w:i w:val="1"/>
+          <w:rtl w:val="0"/>
+        </w:rPr>
+        <w:t xml:space="preserve">You only submit the final solution</w:t>
+      </w:r>
+      <w:r>
+        <w:rPr>
+          <w:rtl w:val="0"/>
+        </w:rPr>
+        <w:t xml:space="preserve">, but I highly suggest that you aim to meet these personal milestones to stay on track:</w:t>
+      </w:r>
+    </w:p>
+    <w:p>
+      <w:pPr>
+        <w:numPr>
+          <w:ilvl w:val="0"/>
+          <w:numId w:val="3"/>
+        </w:numPr>
+        <w:spacing w:line="240" w:lineRule="auto"/>
+        <w:ind w:left="720" w:hanging="360"/>
+        <w:rPr>
+          <w:u w:val="none"/>
+        </w:rPr>
+      </w:pPr>
+      <w:r>
+        <w:rPr>
+          <w:rtl w:val="0"/>
+        </w:rPr>
+        <w:t xml:space="preserve">working </w:t>
+      </w:r>
+      <w:r>
+        <w:rPr>
+          <w:rFonts w:ascii="Consolas" w:cs="Consolas" w:eastAsia="Consolas" w:hAnsi="Consolas"/>
+          <w:rtl w:val="0"/>
+        </w:rPr>
+        <w:t xml:space="preserve">TestUltraBasic</w:t>
+      </w:r>
+      <w:r>
+        <w:rPr>
+          <w:rtl w:val="0"/>
+        </w:rPr>
+        <w:t xml:space="preserve"> before Mon Nov 15.</w:t>
+      </w:r>
+      <w:r>
+        <w:drawing>
+          <wp:anchor allowOverlap="1" behindDoc="0" distB="114300" distT="114300" distL="114300" distR="114300" hidden="0" layoutInCell="1" locked="0" relativeHeight="0" simplePos="0">
+            <wp:simplePos x="0" y="0"/>
+            <wp:positionH relativeFrom="column">
+              <wp:posOffset>3486150</wp:posOffset>
+            </wp:positionH>
+            <wp:positionV relativeFrom="paragraph">
+              <wp:posOffset>219075</wp:posOffset>
+            </wp:positionV>
+            <wp:extent cx="2452688" cy="1200251"/>
+            <wp:effectExtent b="0" l="0" r="0" t="0"/>
+            <wp:wrapSquare wrapText="bothSides" distB="114300" distT="114300" distL="114300" distR="114300"/>
+            <wp:docPr id="1" name="image1.png"/>
+            <a:graphic>
+              <a:graphicData uri="http://schemas.openxmlformats.org/drawingml/2006/picture">
+                <pic:pic>
+                  <pic:nvPicPr>
+                    <pic:cNvPr id="0" name="image1.png"/>
+                    <pic:cNvPicPr preferRelativeResize="0"/>
+                  </pic:nvPicPr>
+                  <pic:blipFill>
+                    <a:blip r:embed="rId8"/>
+                    <a:srcRect b="0" l="0" r="0" t="0"/>
+                    <a:stretch>
+                      <a:fillRect/>
+                    </a:stretch>
+                  </pic:blipFill>
+                  <pic:spPr>
+                    <a:xfrm>
+                      <a:off x="0" y="0"/>
+                      <a:ext cx="2452688" cy="1200251"/>
+                    </a:xfrm>
+                    <a:prstGeom prst="rect"/>
+                    <a:ln/>
+                  </pic:spPr>
+                </pic:pic>
+              </a:graphicData>
+            </a:graphic>
+          </wp:anchor>
+        </w:drawing>
+      </w:r>
+    </w:p>
+    <w:p>
+      <w:pPr>
+        <w:numPr>
+          <w:ilvl w:val="0"/>
+          <w:numId w:val="3"/>
+        </w:numPr>
+        <w:spacing w:line="240" w:lineRule="auto"/>
+        <w:ind w:left="720" w:hanging="360"/>
+        <w:rPr>
+          <w:u w:val="none"/>
+        </w:rPr>
+      </w:pPr>
+      <w:r>
+        <w:rPr>
+          <w:rtl w:val="0"/>
+        </w:rPr>
+        <w:t xml:space="preserve">working </w:t>
+      </w:r>
+      <w:r>
+        <w:rPr>
+          <w:rFonts w:ascii="Consolas" w:cs="Consolas" w:eastAsia="Consolas" w:hAnsi="Consolas"/>
+          <w:rtl w:val="0"/>
+        </w:rPr>
+        <w:t xml:space="preserve">TestStringHandoff</w:t>
+      </w:r>
+      <w:r>
+        <w:rPr>
+          <w:rtl w:val="0"/>
+        </w:rPr>
+        <w:t xml:space="preserve"> tests up to and including "receive(msTimeout) expecting TimedOutException" before Mon Nov 22 (this would put your score in the mid 80's if you were unable to add anything else).</w:t>
+      </w:r>
+    </w:p>
+    <w:p>
+      <w:pPr>
+        <w:numPr>
+          <w:ilvl w:val="0"/>
+          <w:numId w:val="3"/>
+        </w:numPr>
+        <w:spacing w:line="240" w:lineRule="auto"/>
+        <w:ind w:left="720" w:hanging="360"/>
+        <w:rPr>
+          <w:u w:val="none"/>
+        </w:rPr>
+      </w:pPr>
+      <w:r>
+        <w:rPr>
+          <w:rtl w:val="0"/>
+        </w:rPr>
+        <w:t xml:space="preserve">ready to submit by 9p Sun Nov 28 to get confirmation of receipt by me before class and to have a 20 hour safety net if something goes awry. </w:t>
+      </w:r>
+    </w:p>
+    <w:p>
+      <w:pPr>
+        <w:spacing w:line="240" w:lineRule="auto"/>
+        <w:rPr>
+          <w:b w:val="1"/>
+          <w:sz w:val="26"/>
+          <w:szCs w:val="26"/>
+        </w:rPr>
+      </w:pPr>
+      <w:r>
+        <w:rPr>
+          <w:rtl w:val="0"/>
+        </w:rPr>
+        <w:t xml:space="preserve">The earliest the project can be handed in is </w:t>
+      </w:r>
+      <w:r>
+        <w:rPr>
+          <w:b w:val="1"/>
+          <w:i w:val="1"/>
+          <w:rtl w:val="0"/>
+        </w:rPr>
+        <w:t xml:space="preserve">after</w:t>
+      </w:r>
+      <w:r>
+        <w:rPr>
+          <w:rtl w:val="0"/>
+        </w:rPr>
+        <w:t xml:space="preserve"> class on Mon Nov 22. </w:t>
+      </w:r>
+      <w:r>
+        <w:rPr>
+          <w:shd w:fill="f4cccc" w:val="clear"/>
+          <w:rtl w:val="0"/>
+        </w:rPr>
+        <w:t xml:space="preserve">All projects must be received via email (paul@programix.com) </w:t>
+      </w:r>
+      <w:r>
+        <w:rPr>
+          <w:b w:val="1"/>
+          <w:sz w:val="26"/>
+          <w:szCs w:val="26"/>
+          <w:shd w:fill="f4cccc" w:val="clear"/>
+          <w:rtl w:val="0"/>
+        </w:rPr>
+        <w:t xml:space="preserve">by 6:00:00pm on Mon Nov 29.</w:t>
+      </w:r>
+      <w:r>
+        <w:rPr>
+          <w:rtl w:val="0"/>
+        </w:rPr>
+      </w:r>
+    </w:p>
+    <w:p>
+      <w:pPr>
+        <w:spacing w:line="240" w:lineRule="auto"/>
+        <w:rPr/>
+      </w:pPr>
+      <w:r>
+        <w:rPr>
+          <w:rtl w:val="0"/>
+        </w:rPr>
+      </w:r>
+    </w:p>
+    <w:p>
+      <w:pPr>
+        <w:spacing w:line="240" w:lineRule="auto"/>
+        <w:rPr/>
+      </w:pPr>
+      <w:r>
+        <w:rPr>
+          <w:rtl w:val="0"/>
+        </w:rPr>
+        <w:t xml:space="preserve">I will host </w:t>
+      </w:r>
+      <w:r>
+        <w:rPr>
+          <w:shd w:fill="fff2cc" w:val="clear"/>
+          <w:rtl w:val="0"/>
+        </w:rPr>
+        <w:t xml:space="preserve">optional office hours </w:t>
+      </w:r>
+      <w:r>
+        <w:rPr>
+          <w:b w:val="1"/>
+          <w:u w:val="single"/>
+          <w:shd w:fill="fff2cc" w:val="clear"/>
+          <w:rtl w:val="0"/>
+        </w:rPr>
+        <w:t xml:space="preserve">Wed</w:t>
+      </w:r>
+      <w:r>
+        <w:rPr>
+          <w:shd w:fill="fff2cc" w:val="clear"/>
+          <w:rtl w:val="0"/>
+        </w:rPr>
+        <w:t xml:space="preserve"> Nov 10, 8p-9p</w:t>
+      </w:r>
+      <w:r>
+        <w:rPr>
+          <w:rtl w:val="0"/>
+        </w:rPr>
+        <w:t xml:space="preserve">. This is the best time to get project questions answered.</w:t>
+      </w:r>
+    </w:p>
+    <w:p>
+      <w:pPr>
+        <w:spacing w:line="240" w:lineRule="auto"/>
+        <w:rPr/>
+      </w:pPr>
+      <w:r>
+        <w:rPr>
+          <w:rtl w:val="0"/>
+        </w:rPr>
+      </w:r>
+    </w:p>
+    <w:p>
+      <w:pPr>
+        <w:spacing w:line="240" w:lineRule="auto"/>
+        <w:rPr/>
+      </w:pPr>
+      <w:r>
+        <w:rPr>
+          <w:rtl w:val="0"/>
+        </w:rPr>
+        <w:t xml:space="preserve">Recording for Nov 8 - </w:t>
+      </w:r>
+      <w:hyperlink r:id="rId9">
+        <w:r>
+          <w:rPr>
+            <w:color w:val="1155cc"/>
+            <w:u w:val="single"/>
+            <w:rtl w:val="0"/>
+          </w:rPr>
+          <w:t xml:space="preserve">https://minnstate.zoom.us/rec/share/4DmmcL1diEBUmPkeRjkIso0Y82HO0J3r1JujODEeQjJOnKmihRa5Cd4YrDs1cBbX.CBbCqxkbghDltfbH</w:t>
+        </w:r>
+      </w:hyperlink>
+      <w:r>
+        <w:rPr>
+          <w:rtl w:val="0"/>
+        </w:rPr>
+      </w:r>
+    </w:p>
+    <w:p>
+      <w:pPr>
+        <w:spacing w:line="240" w:lineRule="auto"/>
+        <w:rPr/>
+      </w:pPr>
+      <w:r>
+        <w:rPr>
+          <w:rtl w:val="0"/>
+        </w:rPr>
+      </w:r>
+    </w:p>
+    <w:p>
+      <w:pPr>
+        <w:spacing w:line="240" w:lineRule="auto"/>
+        <w:rPr>
+          <w:b w:val="1"/>
+        </w:rPr>
+      </w:pPr>
+      <w:r>
+        <w:rPr>
+          <w:b w:val="1"/>
+          <w:rtl w:val="0"/>
+        </w:rPr>
+        <w:t xml:space="preserve">2021-11-02 08:30</w:t>
+      </w:r>
+    </w:p>
+    <w:p>
+      <w:pPr>
+        <w:spacing w:line="240" w:lineRule="auto"/>
+        <w:rPr/>
+      </w:pPr>
+      <w:r>
+        <w:rPr>
+          <w:rtl w:val="0"/>
+        </w:rPr>
+        <w:t xml:space="preserve">HW08 is up, but is just for fun… do NOT submit. Solution for HW07 is up. In class examples are up. Project preview is up. </w:t>
+      </w:r>
+    </w:p>
+    <w:p>
+      <w:pPr>
+        <w:spacing w:line="240" w:lineRule="auto"/>
+        <w:rPr/>
+      </w:pPr>
+      <w:r>
+        <w:rPr>
+          <w:rtl w:val="0"/>
+        </w:rPr>
+      </w:r>
+    </w:p>
+    <w:p>
+      <w:pPr>
+        <w:spacing w:line="240" w:lineRule="auto"/>
+        <w:rPr/>
+      </w:pPr>
+      <w:r>
+        <w:rPr>
+          <w:rtl w:val="0"/>
+        </w:rPr>
+        <w:t xml:space="preserve">I will host </w:t>
+      </w:r>
+      <w:r>
+        <w:rPr>
+          <w:shd w:fill="fff2cc" w:val="clear"/>
+          <w:rtl w:val="0"/>
+        </w:rPr>
+        <w:t xml:space="preserve">optional office hours </w:t>
+      </w:r>
+      <w:r>
+        <w:rPr>
+          <w:b w:val="1"/>
+          <w:u w:val="single"/>
+          <w:shd w:fill="fff2cc" w:val="clear"/>
+          <w:rtl w:val="0"/>
+        </w:rPr>
+        <w:t xml:space="preserve">Wed</w:t>
+      </w:r>
+      <w:r>
+        <w:rPr>
+          <w:shd w:fill="fff2cc" w:val="clear"/>
+          <w:rtl w:val="0"/>
+        </w:rPr>
+        <w:t xml:space="preserve"> Nov 3, 8p-9p</w:t>
+      </w:r>
+      <w:r>
+        <w:rPr>
+          <w:rtl w:val="0"/>
+        </w:rPr>
+        <w:t xml:space="preserve">. </w:t>
+      </w:r>
+    </w:p>
+    <w:p>
+      <w:pPr>
+        <w:spacing w:line="240" w:lineRule="auto"/>
+        <w:rPr/>
+      </w:pPr>
+      <w:r>
+        <w:rPr>
+          <w:rtl w:val="0"/>
+        </w:rPr>
+      </w:r>
+    </w:p>
+    <w:p>
+      <w:pPr>
+        <w:spacing w:line="240" w:lineRule="auto"/>
+        <w:rPr/>
+      </w:pPr>
+      <w:r>
+        <w:rPr>
+          <w:rtl w:val="0"/>
+        </w:rPr>
+        <w:t xml:space="preserve">Recording for Nov 1 - </w:t>
+      </w:r>
+      <w:hyperlink r:id="rId10">
+        <w:r>
+          <w:rPr>
+            <w:color w:val="1155cc"/>
+            <w:u w:val="single"/>
+            <w:rtl w:val="0"/>
+          </w:rPr>
+          <w:t xml:space="preserve">https://minnstate.zoom.us/rec/share/mhZLIFyW7FoQ4HtASp7KOaH7Zy9_4Jixeec1hRW6t_phIZLlqt8TpVzknZDzySh2.Sxtb32WgqLaIVveL</w:t>
+        </w:r>
+      </w:hyperlink>
+      <w:r>
+        <w:rPr>
+          <w:rtl w:val="0"/>
+        </w:rPr>
+      </w:r>
+    </w:p>
+    <w:p>
+      <w:pPr>
+        <w:spacing w:line="240" w:lineRule="auto"/>
+        <w:rPr/>
+      </w:pPr>
+      <w:r>
+        <w:rPr>
+          <w:rtl w:val="0"/>
+        </w:rPr>
+      </w:r>
+    </w:p>
+    <w:p>
+      <w:pPr>
+        <w:spacing w:line="240" w:lineRule="auto"/>
+        <w:rPr>
+          <w:b w:val="1"/>
+        </w:rPr>
+      </w:pPr>
+      <w:r>
+        <w:rPr>
+          <w:b w:val="1"/>
+          <w:rtl w:val="0"/>
+        </w:rPr>
+        <w:t xml:space="preserve">2021-10-26 15:08</w:t>
+      </w:r>
+    </w:p>
+    <w:p>
+      <w:pPr>
+        <w:spacing w:line="240" w:lineRule="auto"/>
+        <w:rPr/>
+      </w:pPr>
+      <w:r>
+        <w:rPr>
+          <w:rtl w:val="0"/>
+        </w:rPr>
+        <w:t xml:space="preserve">Both FruitWork pipeline examples are up under s09 (updated from the old one under s08 which I deleted). HW07 Data Sockets is up under s09 and due Monday.</w:t>
+      </w:r>
+    </w:p>
+    <w:p>
+      <w:pPr>
+        <w:spacing w:line="240" w:lineRule="auto"/>
+        <w:rPr/>
+      </w:pPr>
+      <w:r>
+        <w:rPr>
+          <w:rtl w:val="0"/>
+        </w:rPr>
+      </w:r>
+    </w:p>
+    <w:p>
+      <w:pPr>
+        <w:spacing w:line="240" w:lineRule="auto"/>
+        <w:rPr/>
+      </w:pPr>
+      <w:r>
+        <w:rPr>
+          <w:rtl w:val="0"/>
+        </w:rPr>
+        <w:t xml:space="preserve">I will host </w:t>
+      </w:r>
+      <w:r>
+        <w:rPr>
+          <w:shd w:fill="fff2cc" w:val="clear"/>
+          <w:rtl w:val="0"/>
+        </w:rPr>
+        <w:t xml:space="preserve">optional office hours </w:t>
+      </w:r>
+      <w:r>
+        <w:rPr>
+          <w:b w:val="1"/>
+          <w:u w:val="single"/>
+          <w:shd w:fill="fff2cc" w:val="clear"/>
+          <w:rtl w:val="0"/>
+        </w:rPr>
+        <w:t xml:space="preserve">Wed</w:t>
+      </w:r>
+      <w:r>
+        <w:rPr>
+          <w:shd w:fill="fff2cc" w:val="clear"/>
+          <w:rtl w:val="0"/>
+        </w:rPr>
+        <w:t xml:space="preserve"> Oct 27, 8p-9p</w:t>
+      </w:r>
+      <w:r>
+        <w:rPr>
+          <w:rtl w:val="0"/>
+        </w:rPr>
+        <w:t xml:space="preserve">. </w:t>
+      </w:r>
+    </w:p>
+    <w:p>
+      <w:pPr>
+        <w:spacing w:line="240" w:lineRule="auto"/>
+        <w:rPr/>
+      </w:pPr>
+      <w:r>
+        <w:rPr>
+          <w:rtl w:val="0"/>
+        </w:rPr>
+      </w:r>
+    </w:p>
+    <w:p>
+      <w:pPr>
+        <w:spacing w:line="240" w:lineRule="auto"/>
+        <w:rPr/>
+      </w:pPr>
+      <w:r>
+        <w:rPr>
+          <w:rtl w:val="0"/>
+        </w:rPr>
+        <w:t xml:space="preserve">Recording for Oct 25 - </w:t>
+      </w:r>
+      <w:hyperlink r:id="rId11">
+        <w:r>
+          <w:rPr>
+            <w:color w:val="1155cc"/>
+            <w:u w:val="single"/>
+            <w:rtl w:val="0"/>
+          </w:rPr>
+          <w:t xml:space="preserve">https://minnstate.zoom.us/rec/share/qlLmZ2MDSb2HfaQze09SDi31GQJrcO7CPed0RUQ9qg6duyjo5WxHqxmUbF1u2rPu.5Di-2uYmF0tPLOOJ</w:t>
+        </w:r>
+      </w:hyperlink>
+      <w:r>
+        <w:rPr>
+          <w:rtl w:val="0"/>
+        </w:rPr>
+      </w:r>
+    </w:p>
+    <w:p>
+      <w:pPr>
+        <w:spacing w:line="240" w:lineRule="auto"/>
+        <w:rPr/>
+      </w:pPr>
+      <w:r>
+        <w:rPr>
+          <w:rtl w:val="0"/>
+        </w:rPr>
+      </w:r>
+    </w:p>
+    <w:p>
+      <w:pPr>
+        <w:spacing w:line="240" w:lineRule="auto"/>
+        <w:rPr>
+          <w:b w:val="1"/>
+        </w:rPr>
+      </w:pPr>
+      <w:r>
+        <w:rPr>
+          <w:b w:val="1"/>
+          <w:rtl w:val="0"/>
+        </w:rPr>
+        <w:t xml:space="preserve">2021-10-19 07:50</w:t>
+      </w:r>
+    </w:p>
+    <w:p>
+      <w:pPr>
+        <w:spacing w:line="240" w:lineRule="auto"/>
+        <w:rPr/>
+      </w:pPr>
+      <w:r>
+        <w:rPr>
+          <w:rtl w:val="0"/>
+        </w:rPr>
+        <w:t xml:space="preserve">Solutions for HW06 and the in-class FruitWork pipeline example have been uploaded. No homework for next week.</w:t>
+      </w:r>
+    </w:p>
+    <w:p>
+      <w:pPr>
+        <w:spacing w:line="240" w:lineRule="auto"/>
+        <w:rPr/>
+      </w:pPr>
+      <w:r>
+        <w:rPr>
+          <w:rtl w:val="0"/>
+        </w:rPr>
+      </w:r>
+    </w:p>
+    <w:p>
+      <w:pPr>
+        <w:spacing w:line="240" w:lineRule="auto"/>
+        <w:rPr/>
+      </w:pPr>
+      <w:r>
+        <w:rPr>
+          <w:rtl w:val="0"/>
+        </w:rPr>
+        <w:t xml:space="preserve">Recording for Oct 18 - </w:t>
+      </w:r>
+      <w:hyperlink r:id="rId12">
+        <w:r>
+          <w:rPr>
+            <w:color w:val="1155cc"/>
+            <w:u w:val="single"/>
+            <w:rtl w:val="0"/>
+          </w:rPr>
+          <w:t xml:space="preserve">https://minnstate.zoom.us/rec/share/tq3u8njcF4a7IPh1Bj2lGPqm_ztbu2J22gXY9Xxd_1XYw6E4R0VhzAh2lVXYAD49.JcukRHoMN42aZf0X?startTime=1634598133000</w:t>
+        </w:r>
+      </w:hyperlink>
+      <w:r>
+        <w:rPr>
+          <w:rtl w:val="0"/>
+        </w:rPr>
+      </w:r>
+    </w:p>
+    <w:p>
+      <w:pPr>
+        <w:spacing w:line="240" w:lineRule="auto"/>
+        <w:rPr/>
+      </w:pPr>
+      <w:r>
+        <w:rPr>
+          <w:rtl w:val="0"/>
+        </w:rPr>
+      </w:r>
+    </w:p>
+    <w:p>
+      <w:pPr>
+        <w:spacing w:line="240" w:lineRule="auto"/>
+        <w:rPr>
+          <w:b w:val="1"/>
+        </w:rPr>
+      </w:pPr>
+      <w:r>
+        <w:rPr>
+          <w:b w:val="1"/>
+          <w:rtl w:val="0"/>
+        </w:rPr>
+        <w:t xml:space="preserve">2021-10-12 09:15</w:t>
+      </w:r>
+    </w:p>
+    <w:p>
+      <w:pPr>
+        <w:spacing w:line="240" w:lineRule="auto"/>
+        <w:rPr/>
+      </w:pPr>
+      <w:r>
+        <w:rPr>
+          <w:shd w:fill="f4cccc" w:val="clear"/>
+          <w:rtl w:val="0"/>
+        </w:rPr>
+        <w:t xml:space="preserve">Quiz #2</w:t>
+      </w:r>
+      <w:r>
+        <w:rPr>
+          <w:rtl w:val="0"/>
+        </w:rPr>
+        <w:t xml:space="preserve"> will be at the end of class on Mon Oct 18. Same format as before. Lots of stuff on wait-notify.</w:t>
+      </w:r>
+    </w:p>
+    <w:p>
+      <w:pPr>
+        <w:spacing w:line="240" w:lineRule="auto"/>
+        <w:rPr/>
+      </w:pPr>
+      <w:r>
+        <w:rPr>
+          <w:rtl w:val="0"/>
+        </w:rPr>
+      </w:r>
+    </w:p>
+    <w:p>
+      <w:pPr>
+        <w:spacing w:line="240" w:lineRule="auto"/>
+        <w:rPr/>
+      </w:pPr>
+      <w:r>
+        <w:rPr>
+          <w:rtl w:val="0"/>
+        </w:rPr>
+        <w:t xml:space="preserve">In-class examples from last night are uploaded. Homework solution is uploaded. I moved the Java I/O, Serialization, Sockets PDF to next week, please read in advance of class to be better prepared for the speed that we go through (what should be) a review of I/O in Java.</w:t>
+      </w:r>
+    </w:p>
+    <w:p>
+      <w:pPr>
+        <w:spacing w:line="240" w:lineRule="auto"/>
+        <w:rPr/>
+      </w:pPr>
+      <w:r>
+        <w:rPr>
+          <w:rtl w:val="0"/>
+        </w:rPr>
+      </w:r>
+    </w:p>
+    <w:p>
+      <w:pPr>
+        <w:spacing w:line="240" w:lineRule="auto"/>
+        <w:rPr/>
+      </w:pPr>
+      <w:r>
+        <w:rPr>
+          <w:rtl w:val="0"/>
+        </w:rPr>
+        <w:t xml:space="preserve">HW06 is up under s07. See the class recording for instructions if needed. You'll run the test suite and work toward implementing all the methods… work on them incrementally from top to bottom in the test list. Recall that this zip has TWO projects to be imported (that will be selected by default in Eclipse). As a reminder, the interface with all the method explanations is PPBoundedFifo. </w:t>
+      </w:r>
+    </w:p>
+    <w:p>
+      <w:pPr>
+        <w:spacing w:line="240" w:lineRule="auto"/>
+        <w:rPr/>
+      </w:pPr>
+      <w:r>
+        <w:rPr>
+          <w:rtl w:val="0"/>
+        </w:rPr>
+      </w:r>
+    </w:p>
+    <w:p>
+      <w:pPr>
+        <w:spacing w:line="240" w:lineRule="auto"/>
+        <w:rPr/>
+      </w:pPr>
+      <w:r>
+        <w:rPr>
+          <w:rtl w:val="0"/>
+        </w:rPr>
+        <w:t xml:space="preserve">I will host </w:t>
+      </w:r>
+      <w:r>
+        <w:rPr>
+          <w:shd w:fill="fff2cc" w:val="clear"/>
+          <w:rtl w:val="0"/>
+        </w:rPr>
+        <w:t xml:space="preserve">optional office hours </w:t>
+      </w:r>
+      <w:r>
+        <w:rPr>
+          <w:b w:val="1"/>
+          <w:u w:val="single"/>
+          <w:shd w:fill="fff2cc" w:val="clear"/>
+          <w:rtl w:val="0"/>
+        </w:rPr>
+        <w:t xml:space="preserve">Thu</w:t>
+      </w:r>
+      <w:r>
+        <w:rPr>
+          <w:shd w:fill="fff2cc" w:val="clear"/>
+          <w:rtl w:val="0"/>
+        </w:rPr>
+        <w:t xml:space="preserve"> Oct 14, 8p-9p</w:t>
+      </w:r>
+      <w:r>
+        <w:rPr>
+          <w:rtl w:val="0"/>
+        </w:rPr>
+        <w:t xml:space="preserve">. </w:t>
+      </w:r>
+    </w:p>
+    <w:p>
+      <w:pPr>
+        <w:spacing w:line="240" w:lineRule="auto"/>
+        <w:rPr/>
+      </w:pPr>
+      <w:r>
+        <w:rPr>
+          <w:rtl w:val="0"/>
+        </w:rPr>
+      </w:r>
+    </w:p>
+    <w:p>
+      <w:pPr>
+        <w:spacing w:line="240" w:lineRule="auto"/>
+        <w:rPr/>
+      </w:pPr>
+      <w:r>
+        <w:rPr>
+          <w:rtl w:val="0"/>
+        </w:rPr>
+        <w:t xml:space="preserve">Recording for Oct 11 - </w:t>
+      </w:r>
+      <w:hyperlink r:id="rId13">
+        <w:r>
+          <w:rPr>
+            <w:color w:val="1155cc"/>
+            <w:u w:val="single"/>
+            <w:rtl w:val="0"/>
+          </w:rPr>
+          <w:t xml:space="preserve">https://minnstate.zoom.us/rec/share/qW-7Q0RZcxQgV5bCPaFecSSGLpsqgnRX_bGHgICQf6TetGsNx9NWziQwh-hyDbdw.Zqaz86UVLemOqZJ9?startTime=1633993369000</w:t>
+        </w:r>
+      </w:hyperlink>
+      <w:r>
+        <w:rPr>
+          <w:rtl w:val="0"/>
+        </w:rPr>
+      </w:r>
+    </w:p>
+    <w:p>
+      <w:pPr>
+        <w:spacing w:line="240" w:lineRule="auto"/>
+        <w:rPr/>
+      </w:pPr>
+      <w:r>
+        <w:rPr>
+          <w:rtl w:val="0"/>
+        </w:rPr>
+      </w:r>
+    </w:p>
+    <w:p>
+      <w:pPr>
+        <w:spacing w:line="240" w:lineRule="auto"/>
+        <w:rPr>
+          <w:b w:val="1"/>
+        </w:rPr>
+      </w:pPr>
+      <w:r>
+        <w:rPr>
+          <w:b w:val="1"/>
+          <w:rtl w:val="0"/>
+        </w:rPr>
         <w:t xml:space="preserve">2021-10-05 10:28</w:t>
       </w:r>
     </w:p>
@@ -250,7 +1469,7 @@
         </w:rPr>
         <w:t xml:space="preserve">Recording for Oct 4 - </w:t>
       </w:r>
-      <w:hyperlink r:id="rId6">
+      <w:hyperlink r:id="rId14">
         <w:r>
           <w:rPr>
             <w:color w:val="1155cc"/>
@@ -362,7 +1581,7 @@
         </w:rPr>
         <w:t xml:space="preserve">Recording for Sep 27 - </w:t>
       </w:r>
-      <w:hyperlink r:id="rId7">
+      <w:hyperlink r:id="rId15">
         <w:r>
           <w:rPr>
             <w:color w:val="1155cc"/>
@@ -515,7 +1734,7 @@
         </w:rPr>
         <w:t xml:space="preserve">Recording for Sep 20 (now downloadable if you'd like [it's huge]) - </w:t>
       </w:r>
-      <w:hyperlink r:id="rId8">
+      <w:hyperlink r:id="rId16">
         <w:r>
           <w:rPr>
             <w:color w:val="1155cc"/>
@@ -641,7 +1860,7 @@
         </w:rPr>
         <w:t xml:space="preserve">Recording for Sep 13 - </w:t>
       </w:r>
-      <w:hyperlink r:id="rId9">
+      <w:hyperlink r:id="rId17">
         <w:r>
           <w:rPr>
             <w:color w:val="1155cc"/>
@@ -753,7 +1972,7 @@
         </w:rPr>
         <w:t xml:space="preserve">Recording for Aug 30 - </w:t>
       </w:r>
-      <w:hyperlink r:id="rId10">
+      <w:hyperlink r:id="rId18">
         <w:r>
           <w:rPr>
             <w:color w:val="1155cc"/>
@@ -807,7 +2026,7 @@
         </w:rPr>
         <w:t xml:space="preserve">Recording for Aug 23 - </w:t>
       </w:r>
-      <w:hyperlink r:id="rId11">
+      <w:hyperlink r:id="rId19">
         <w:r>
           <w:rPr>
             <w:color w:val="1155cc"/>
@@ -1014,7 +2233,7 @@
         </w:rPr>
         <w:t xml:space="preserve">: </w:t>
       </w:r>
-      <w:hyperlink r:id="rId12">
+      <w:hyperlink r:id="rId20">
         <w:r>
           <w:rPr>
             <w:color w:val="3e8def"/>
@@ -1387,7 +2606,7 @@
         </w:rPr>
         <w:t xml:space="preserve"> and send it to </w:t>
       </w:r>
-      <w:hyperlink r:id="rId13">
+      <w:hyperlink r:id="rId21">
         <w:r>
           <w:rPr>
             <w:color w:val="1155cc"/>
@@ -1436,7 +2655,7 @@
         <w:pageBreakBefore w:val="0"/>
         <w:numPr>
           <w:ilvl w:val="0"/>
-          <w:numId w:val="1"/>
+          <w:numId w:val="2"/>
         </w:numPr>
         <w:pBdr>
           <w:top w:space="0" w:sz="0" w:val="nil"/>
@@ -1464,7 +2683,7 @@
         <w:pageBreakBefore w:val="0"/>
         <w:numPr>
           <w:ilvl w:val="0"/>
-          <w:numId w:val="1"/>
+          <w:numId w:val="2"/>
         </w:numPr>
         <w:pBdr>
           <w:top w:space="0" w:sz="0" w:val="nil"/>
@@ -1492,7 +2711,7 @@
         <w:pageBreakBefore w:val="0"/>
         <w:numPr>
           <w:ilvl w:val="0"/>
-          <w:numId w:val="1"/>
+          <w:numId w:val="2"/>
         </w:numPr>
         <w:pBdr>
           <w:top w:space="0" w:sz="0" w:val="nil"/>
@@ -1520,7 +2739,7 @@
         <w:pageBreakBefore w:val="0"/>
         <w:numPr>
           <w:ilvl w:val="0"/>
-          <w:numId w:val="1"/>
+          <w:numId w:val="2"/>
         </w:numPr>
         <w:pBdr>
           <w:top w:space="0" w:sz="0" w:val="nil"/>
@@ -1548,7 +2767,7 @@
         <w:pageBreakBefore w:val="0"/>
         <w:numPr>
           <w:ilvl w:val="0"/>
-          <w:numId w:val="1"/>
+          <w:numId w:val="2"/>
         </w:numPr>
         <w:pBdr>
           <w:top w:space="0" w:sz="0" w:val="nil"/>
@@ -1577,7 +2796,7 @@
         <w:pageBreakBefore w:val="0"/>
         <w:numPr>
           <w:ilvl w:val="0"/>
-          <w:numId w:val="1"/>
+          <w:numId w:val="2"/>
         </w:numPr>
         <w:pBdr>
           <w:top w:space="0" w:sz="0" w:val="nil"/>
@@ -1714,7 +2933,7 @@
         </w:rPr>
         <w:t xml:space="preserve">You can use the free program</w:t>
       </w:r>
-      <w:hyperlink r:id="rId14">
+      <w:hyperlink r:id="rId22">
         <w:r>
           <w:rPr>
             <w:rtl w:val="0"/>
@@ -1722,7 +2941,7 @@
           <w:t xml:space="preserve"> </w:t>
         </w:r>
       </w:hyperlink>
-      <w:hyperlink r:id="rId15">
+      <w:hyperlink r:id="rId23">
         <w:r>
           <w:rPr>
             <w:color w:val="0000ee"/>
@@ -1765,7 +2984,7 @@
         </w:rPr>
         <w:t xml:space="preserve">Oracle (formerly Sun) has a good, free, on-line</w:t>
       </w:r>
-      <w:hyperlink r:id="rId16">
+      <w:hyperlink r:id="rId24">
         <w:r>
           <w:rPr>
             <w:rtl w:val="0"/>
@@ -1773,7 +2992,7 @@
           <w:t xml:space="preserve"> </w:t>
         </w:r>
       </w:hyperlink>
-      <w:hyperlink r:id="rId17">
+      <w:hyperlink r:id="rId25">
         <w:r>
           <w:rPr>
             <w:color w:val="0000ee"/>
@@ -2119,7 +3338,7 @@
         <w:shd w:fill="auto" w:val="clear"/>
         <w:rPr/>
       </w:pPr>
-      <w:hyperlink r:id="rId18">
+      <w:hyperlink r:id="rId26">
         <w:r>
           <w:rPr>
             <w:color w:val="0000ee"/>
@@ -2275,8 +3494,234 @@
       </w:rPr>
     </w:lvl>
   </w:abstractNum>
+  <w:abstractNum w:abstractNumId="2">
+    <w:lvl w:ilvl="0">
+      <w:start w:val="1"/>
+      <w:numFmt w:val="bullet"/>
+      <w:lvlText w:val="●"/>
+      <w:lvlJc w:val="left"/>
+      <w:pPr>
+        <w:ind w:left="720" w:hanging="360"/>
+      </w:pPr>
+      <w:rPr>
+        <w:u w:val="none"/>
+      </w:rPr>
+    </w:lvl>
+    <w:lvl w:ilvl="1">
+      <w:start w:val="1"/>
+      <w:numFmt w:val="bullet"/>
+      <w:lvlText w:val="○"/>
+      <w:lvlJc w:val="left"/>
+      <w:pPr>
+        <w:ind w:left="1440" w:hanging="360"/>
+      </w:pPr>
+      <w:rPr>
+        <w:u w:val="none"/>
+      </w:rPr>
+    </w:lvl>
+    <w:lvl w:ilvl="2">
+      <w:start w:val="1"/>
+      <w:numFmt w:val="bullet"/>
+      <w:lvlText w:val="■"/>
+      <w:lvlJc w:val="left"/>
+      <w:pPr>
+        <w:ind w:left="2160" w:hanging="360"/>
+      </w:pPr>
+      <w:rPr>
+        <w:u w:val="none"/>
+      </w:rPr>
+    </w:lvl>
+    <w:lvl w:ilvl="3">
+      <w:start w:val="1"/>
+      <w:numFmt w:val="bullet"/>
+      <w:lvlText w:val="●"/>
+      <w:lvlJc w:val="left"/>
+      <w:pPr>
+        <w:ind w:left="2880" w:hanging="360"/>
+      </w:pPr>
+      <w:rPr>
+        <w:u w:val="none"/>
+      </w:rPr>
+    </w:lvl>
+    <w:lvl w:ilvl="4">
+      <w:start w:val="1"/>
+      <w:numFmt w:val="bullet"/>
+      <w:lvlText w:val="○"/>
+      <w:lvlJc w:val="left"/>
+      <w:pPr>
+        <w:ind w:left="3600" w:hanging="360"/>
+      </w:pPr>
+      <w:rPr>
+        <w:u w:val="none"/>
+      </w:rPr>
+    </w:lvl>
+    <w:lvl w:ilvl="5">
+      <w:start w:val="1"/>
+      <w:numFmt w:val="bullet"/>
+      <w:lvlText w:val="■"/>
+      <w:lvlJc w:val="left"/>
+      <w:pPr>
+        <w:ind w:left="4320" w:hanging="360"/>
+      </w:pPr>
+      <w:rPr>
+        <w:u w:val="none"/>
+      </w:rPr>
+    </w:lvl>
+    <w:lvl w:ilvl="6">
+      <w:start w:val="1"/>
+      <w:numFmt w:val="bullet"/>
+      <w:lvlText w:val="●"/>
+      <w:lvlJc w:val="left"/>
+      <w:pPr>
+        <w:ind w:left="5040" w:hanging="360"/>
+      </w:pPr>
+      <w:rPr>
+        <w:u w:val="none"/>
+      </w:rPr>
+    </w:lvl>
+    <w:lvl w:ilvl="7">
+      <w:start w:val="1"/>
+      <w:numFmt w:val="bullet"/>
+      <w:lvlText w:val="○"/>
+      <w:lvlJc w:val="left"/>
+      <w:pPr>
+        <w:ind w:left="5760" w:hanging="360"/>
+      </w:pPr>
+      <w:rPr>
+        <w:u w:val="none"/>
+      </w:rPr>
+    </w:lvl>
+    <w:lvl w:ilvl="8">
+      <w:start w:val="1"/>
+      <w:numFmt w:val="bullet"/>
+      <w:lvlText w:val="■"/>
+      <w:lvlJc w:val="left"/>
+      <w:pPr>
+        <w:ind w:left="6480" w:hanging="360"/>
+      </w:pPr>
+      <w:rPr>
+        <w:u w:val="none"/>
+      </w:rPr>
+    </w:lvl>
+  </w:abstractNum>
+  <w:abstractNum w:abstractNumId="3">
+    <w:lvl w:ilvl="0">
+      <w:start w:val="1"/>
+      <w:numFmt w:val="bullet"/>
+      <w:lvlText w:val="●"/>
+      <w:lvlJc w:val="left"/>
+      <w:pPr>
+        <w:ind w:left="720" w:hanging="360"/>
+      </w:pPr>
+      <w:rPr>
+        <w:u w:val="none"/>
+      </w:rPr>
+    </w:lvl>
+    <w:lvl w:ilvl="1">
+      <w:start w:val="1"/>
+      <w:numFmt w:val="bullet"/>
+      <w:lvlText w:val="○"/>
+      <w:lvlJc w:val="left"/>
+      <w:pPr>
+        <w:ind w:left="1440" w:hanging="360"/>
+      </w:pPr>
+      <w:rPr>
+        <w:u w:val="none"/>
+      </w:rPr>
+    </w:lvl>
+    <w:lvl w:ilvl="2">
+      <w:start w:val="1"/>
+      <w:numFmt w:val="bullet"/>
+      <w:lvlText w:val="■"/>
+      <w:lvlJc w:val="left"/>
+      <w:pPr>
+        <w:ind w:left="2160" w:hanging="360"/>
+      </w:pPr>
+      <w:rPr>
+        <w:u w:val="none"/>
+      </w:rPr>
+    </w:lvl>
+    <w:lvl w:ilvl="3">
+      <w:start w:val="1"/>
+      <w:numFmt w:val="bullet"/>
+      <w:lvlText w:val="●"/>
+      <w:lvlJc w:val="left"/>
+      <w:pPr>
+        <w:ind w:left="2880" w:hanging="360"/>
+      </w:pPr>
+      <w:rPr>
+        <w:u w:val="none"/>
+      </w:rPr>
+    </w:lvl>
+    <w:lvl w:ilvl="4">
+      <w:start w:val="1"/>
+      <w:numFmt w:val="bullet"/>
+      <w:lvlText w:val="○"/>
+      <w:lvlJc w:val="left"/>
+      <w:pPr>
+        <w:ind w:left="3600" w:hanging="360"/>
+      </w:pPr>
+      <w:rPr>
+        <w:u w:val="none"/>
+      </w:rPr>
+    </w:lvl>
+    <w:lvl w:ilvl="5">
+      <w:start w:val="1"/>
+      <w:numFmt w:val="bullet"/>
+      <w:lvlText w:val="■"/>
+      <w:lvlJc w:val="left"/>
+      <w:pPr>
+        <w:ind w:left="4320" w:hanging="360"/>
+      </w:pPr>
+      <w:rPr>
+        <w:u w:val="none"/>
+      </w:rPr>
+    </w:lvl>
+    <w:lvl w:ilvl="6">
+      <w:start w:val="1"/>
+      <w:numFmt w:val="bullet"/>
+      <w:lvlText w:val="●"/>
+      <w:lvlJc w:val="left"/>
+      <w:pPr>
+        <w:ind w:left="5040" w:hanging="360"/>
+      </w:pPr>
+      <w:rPr>
+        <w:u w:val="none"/>
+      </w:rPr>
+    </w:lvl>
+    <w:lvl w:ilvl="7">
+      <w:start w:val="1"/>
+      <w:numFmt w:val="bullet"/>
+      <w:lvlText w:val="○"/>
+      <w:lvlJc w:val="left"/>
+      <w:pPr>
+        <w:ind w:left="5760" w:hanging="360"/>
+      </w:pPr>
+      <w:rPr>
+        <w:u w:val="none"/>
+      </w:rPr>
+    </w:lvl>
+    <w:lvl w:ilvl="8">
+      <w:start w:val="1"/>
+      <w:numFmt w:val="bullet"/>
+      <w:lvlText w:val="■"/>
+      <w:lvlJc w:val="left"/>
+      <w:pPr>
+        <w:ind w:left="6480" w:hanging="360"/>
+      </w:pPr>
+      <w:rPr>
+        <w:u w:val="none"/>
+      </w:rPr>
+    </w:lvl>
+  </w:abstractNum>
   <w:num w:numId="1">
     <w:abstractNumId w:val="1"/>
+  </w:num>
+  <w:num w:numId="2">
+    <w:abstractNumId w:val="2"/>
+  </w:num>
+  <w:num w:numId="3">
+    <w:abstractNumId w:val="3"/>
   </w:num>
 </w:numbering>
 </file>

</xml_diff>